<commit_message>
Felhasználói felület terve kiegészítve a StatusBaron található elemekkel, felhasználói történetek elkezdve
</commit_message>
<xml_diff>
--- a/Newmazon_dokumentacio.docx
+++ b/Newmazon_dokumentacio.docx
@@ -79,7 +79,63 @@
           <w:bCs/>
           <w:sz w:val="24"/>
         </w:rPr>
-        <w:t>Dóra László - NEPTUN - EMAIL</w:t>
+        <w:t xml:space="preserve">Dóra László </w:t>
+      </w:r>
+      <w:r>
+        <w:rPr>
+          <w:rFonts w:ascii="Times New Roman" w:hAnsi="Times New Roman"/>
+          <w:bCs/>
+          <w:sz w:val="24"/>
+        </w:rPr>
+        <w:t>–</w:t>
+      </w:r>
+      <w:r>
+        <w:rPr>
+          <w:rFonts w:ascii="Times New Roman" w:hAnsi="Times New Roman"/>
+          <w:bCs/>
+          <w:sz w:val="24"/>
+        </w:rPr>
+        <w:t xml:space="preserve"> </w:t>
+      </w:r>
+      <w:r>
+        <w:rPr>
+          <w:rFonts w:ascii="Times New Roman" w:hAnsi="Times New Roman"/>
+          <w:bCs/>
+          <w:sz w:val="24"/>
+        </w:rPr>
+        <w:t>IO89I5</w:t>
+      </w:r>
+      <w:r>
+        <w:rPr>
+          <w:rFonts w:ascii="Times New Roman" w:hAnsi="Times New Roman"/>
+          <w:bCs/>
+          <w:sz w:val="24"/>
+        </w:rPr>
+        <w:t xml:space="preserve"> </w:t>
+      </w:r>
+      <w:r>
+        <w:rPr>
+          <w:rFonts w:ascii="Times New Roman" w:hAnsi="Times New Roman"/>
+          <w:bCs/>
+          <w:sz w:val="24"/>
+        </w:rPr>
+        <w:t>–</w:t>
+      </w:r>
+      <w:r>
+        <w:rPr>
+          <w:rFonts w:ascii="Times New Roman" w:hAnsi="Times New Roman"/>
+          <w:bCs/>
+          <w:sz w:val="24"/>
+        </w:rPr>
+        <w:t xml:space="preserve"> </w:t>
+      </w:r>
+      <w:r>
+        <w:rPr>
+          <w:rFonts w:ascii="Times New Roman" w:hAnsi="Times New Roman"/>
+          <w:bCs/>
+          <w:sz w:val="24"/>
+        </w:rPr>
+        <w:t>doralaci98@gmail.com</w:t>
       </w:r>
     </w:p>
     <w:p>
@@ -2694,8 +2750,6 @@
         </w:rPr>
         <w:t>re nincsenek, mivel iskolai project és nem forgalmazható.</w:t>
       </w:r>
-      <w:bookmarkStart w:id="0" w:name="_GoBack"/>
-      <w:bookmarkEnd w:id="0"/>
       <w:r>
         <w:rPr>
           <w:rFonts w:ascii="Times New Roman" w:hAnsi="Times New Roman"/>
@@ -2745,7 +2799,7 @@
         </w:rPr>
         <w:drawing>
           <wp:inline distT="0" distB="0" distL="0" distR="0">
-            <wp:extent cx="5760720" cy="3240405"/>
+            <wp:extent cx="5760720" cy="3089319"/>
             <wp:effectExtent l="0" t="0" r="0" b="0"/>
             <wp:docPr id="1" name="Kép 1"/>
             <wp:cNvGraphicFramePr>
@@ -2773,7 +2827,7 @@
                   <pic:spPr>
                     <a:xfrm>
                       <a:off x="0" y="0"/>
-                      <a:ext cx="5760720" cy="3240405"/>
+                      <a:ext cx="5760720" cy="3089319"/>
                     </a:xfrm>
                     <a:prstGeom prst="rect">
                       <a:avLst/>
@@ -2795,8 +2849,8 @@
         </w:rPr>
         <w:drawing>
           <wp:inline distT="0" distB="0" distL="0" distR="0">
-            <wp:extent cx="5760720" cy="3240405"/>
-            <wp:effectExtent l="0" t="0" r="0" b="0"/>
+            <wp:extent cx="5760720" cy="3081124"/>
+            <wp:effectExtent l="0" t="0" r="0" b="5080"/>
             <wp:docPr id="2" name="Kép 2"/>
             <wp:cNvGraphicFramePr>
               <a:graphicFrameLocks xmlns:a="http://schemas.openxmlformats.org/drawingml/2006/main" noChangeAspect="1"/>
@@ -2823,7 +2877,7 @@
                   <pic:spPr>
                     <a:xfrm>
                       <a:off x="0" y="0"/>
-                      <a:ext cx="5760720" cy="3240405"/>
+                      <a:ext cx="5760720" cy="3081124"/>
                     </a:xfrm>
                     <a:prstGeom prst="rect">
                       <a:avLst/>
@@ -2834,6 +2888,195 @@
             </a:graphic>
           </wp:inline>
         </w:drawing>
+      </w:r>
+    </w:p>
+    <w:p>
+      <w:pPr>
+        <w:rPr>
+          <w:rFonts w:ascii="Times New Roman" w:hAnsi="Times New Roman"/>
+          <w:sz w:val="28"/>
+          <w:szCs w:val="28"/>
+        </w:rPr>
+      </w:pPr>
+      <w:r>
+        <w:rPr>
+          <w:rFonts w:ascii="Times New Roman" w:hAnsi="Times New Roman"/>
+          <w:b/>
+          <w:bCs/>
+          <w:sz w:val="28"/>
+          <w:szCs w:val="28"/>
+        </w:rPr>
+        <w:t>Felhasználói történetek (még nem végleges)</w:t>
+      </w:r>
+    </w:p>
+    <w:p>
+      <w:pPr>
+        <w:rPr>
+          <w:rFonts w:ascii="Times New Roman" w:hAnsi="Times New Roman"/>
+          <w:sz w:val="28"/>
+          <w:szCs w:val="28"/>
+        </w:rPr>
+      </w:pPr>
+      <w:r>
+        <w:rPr>
+          <w:rFonts w:ascii="Times New Roman" w:hAnsi="Times New Roman"/>
+          <w:sz w:val="24"/>
+          <w:szCs w:val="24"/>
+        </w:rPr>
+        <w:t>Felhasználóként szeretném, hogy</w:t>
+      </w:r>
+      <w:r>
+        <w:rPr>
+          <w:rFonts w:ascii="Times New Roman" w:hAnsi="Times New Roman"/>
+          <w:sz w:val="24"/>
+          <w:szCs w:val="24"/>
+        </w:rPr>
+        <w:t>:</w:t>
+      </w:r>
+    </w:p>
+    <w:p>
+      <w:pPr>
+        <w:pStyle w:val="Listaszerbekezds"/>
+        <w:numPr>
+          <w:ilvl w:val="0"/>
+          <w:numId w:val="11"/>
+        </w:numPr>
+        <w:rPr>
+          <w:rFonts w:ascii="Times New Roman" w:hAnsi="Times New Roman"/>
+          <w:sz w:val="24"/>
+          <w:szCs w:val="24"/>
+        </w:rPr>
+      </w:pPr>
+      <w:r>
+        <w:rPr>
+          <w:rFonts w:ascii="Times New Roman" w:hAnsi="Times New Roman"/>
+          <w:sz w:val="24"/>
+          <w:szCs w:val="24"/>
+        </w:rPr>
+        <w:t xml:space="preserve">fájlbeolvasással tudjak választani előre megírt alapállapotok között azért, hogy </w:t>
+      </w:r>
+      <w:r>
+        <w:rPr>
+          <w:rFonts w:ascii="Times New Roman" w:hAnsi="Times New Roman"/>
+          <w:sz w:val="24"/>
+          <w:szCs w:val="24"/>
+        </w:rPr>
+        <w:t>többféle szimuláció működését tudjam ellenőrizni</w:t>
+      </w:r>
+      <w:r>
+        <w:rPr>
+          <w:rFonts w:ascii="Times New Roman" w:hAnsi="Times New Roman"/>
+          <w:sz w:val="24"/>
+          <w:szCs w:val="24"/>
+        </w:rPr>
+        <w:t>.</w:t>
+      </w:r>
+    </w:p>
+    <w:p>
+      <w:pPr>
+        <w:pStyle w:val="Listaszerbekezds"/>
+        <w:numPr>
+          <w:ilvl w:val="0"/>
+          <w:numId w:val="11"/>
+        </w:numPr>
+        <w:rPr>
+          <w:rFonts w:ascii="Times New Roman" w:hAnsi="Times New Roman"/>
+          <w:sz w:val="24"/>
+          <w:szCs w:val="24"/>
+        </w:rPr>
+      </w:pPr>
+      <w:r>
+        <w:rPr>
+          <w:rFonts w:ascii="Times New Roman" w:hAnsi="Times New Roman"/>
+          <w:sz w:val="24"/>
+          <w:szCs w:val="24"/>
+        </w:rPr>
+        <w:t xml:space="preserve">a </w:t>
+      </w:r>
+      <w:r>
+        <w:rPr>
+          <w:rFonts w:ascii="Times New Roman" w:hAnsi="Times New Roman"/>
+          <w:sz w:val="24"/>
+          <w:szCs w:val="24"/>
+        </w:rPr>
+        <w:t>robotok időben fel tudják magukat tölteni a lehető legközelebbi töltőállomáson azért, hogy ne merüljenek le menet közben.</w:t>
+      </w:r>
+    </w:p>
+    <w:p>
+      <w:pPr>
+        <w:pStyle w:val="Listaszerbekezds"/>
+        <w:numPr>
+          <w:ilvl w:val="0"/>
+          <w:numId w:val="11"/>
+        </w:numPr>
+        <w:rPr>
+          <w:rFonts w:ascii="Times New Roman" w:hAnsi="Times New Roman"/>
+          <w:sz w:val="24"/>
+          <w:szCs w:val="24"/>
+        </w:rPr>
+      </w:pPr>
+      <w:r>
+        <w:rPr>
+          <w:rFonts w:ascii="Times New Roman" w:hAnsi="Times New Roman"/>
+          <w:sz w:val="24"/>
+          <w:szCs w:val="24"/>
+        </w:rPr>
+        <w:t>a robotok egy polc alatt tartózkodva meg tudják emelni azt azért, hogy utána el tudják vinni a célállomásra.</w:t>
+      </w:r>
+    </w:p>
+    <w:p>
+      <w:pPr>
+        <w:pStyle w:val="Listaszerbekezds"/>
+        <w:numPr>
+          <w:ilvl w:val="0"/>
+          <w:numId w:val="11"/>
+        </w:numPr>
+        <w:rPr>
+          <w:rFonts w:ascii="Times New Roman" w:hAnsi="Times New Roman"/>
+          <w:sz w:val="24"/>
+          <w:szCs w:val="24"/>
+        </w:rPr>
+      </w:pPr>
+      <w:r>
+        <w:rPr>
+          <w:rFonts w:ascii="Times New Roman" w:hAnsi="Times New Roman"/>
+          <w:sz w:val="24"/>
+          <w:szCs w:val="24"/>
+        </w:rPr>
+        <w:t>a robotok tudjanak a polcok alatt közlekedni (ha éppen nem cipelnek polcot) a könnyebb közlekedés érdekében.</w:t>
+      </w:r>
+    </w:p>
+    <w:p>
+      <w:pPr>
+        <w:rPr>
+          <w:rFonts w:ascii="Times New Roman" w:hAnsi="Times New Roman"/>
+          <w:sz w:val="24"/>
+          <w:szCs w:val="24"/>
+        </w:rPr>
+      </w:pPr>
+    </w:p>
+    <w:p>
+      <w:pPr>
+        <w:pStyle w:val="Listaszerbekezds"/>
+        <w:numPr>
+          <w:ilvl w:val="0"/>
+          <w:numId w:val="11"/>
+        </w:numPr>
+        <w:rPr>
+          <w:rFonts w:ascii="Times New Roman" w:hAnsi="Times New Roman"/>
+          <w:sz w:val="24"/>
+          <w:szCs w:val="24"/>
+        </w:rPr>
+      </w:pPr>
+      <w:bookmarkStart w:id="0" w:name="_GoBack"/>
+      <w:bookmarkEnd w:id="0"/>
+      <w:r>
+        <w:rPr>
+          <w:rFonts w:ascii="Times New Roman" w:hAnsi="Times New Roman"/>
+          <w:sz w:val="24"/>
+          <w:szCs w:val="24"/>
+        </w:rPr>
+        <w:t>a robotok valamilyen módon ki tudják kerülni egymást azért, hogy fennakadásmentesen működjön a szimuláció. (nem fő prioritás, csak ha már minden mással kész vagyunk)</w:t>
       </w:r>
     </w:p>
     <w:sectPr>
@@ -3443,6 +3686,119 @@
     </w:lvl>
   </w:abstractNum>
   <w:abstractNum w:abstractNumId="4" w15:restartNumberingAfterBreak="0">
+    <w:nsid w:val="5165526A"/>
+    <w:multiLevelType w:val="hybridMultilevel"/>
+    <w:tmpl w:val="EECE1154"/>
+    <w:lvl w:ilvl="0" w:tplc="040E0001">
+      <w:start w:val="1"/>
+      <w:numFmt w:val="bullet"/>
+      <w:lvlText w:val=""/>
+      <w:lvlJc w:val="left"/>
+      <w:pPr>
+        <w:ind w:left="720" w:hanging="360"/>
+      </w:pPr>
+      <w:rPr>
+        <w:rFonts w:ascii="Symbol" w:hAnsi="Symbol" w:hint="default"/>
+      </w:rPr>
+    </w:lvl>
+    <w:lvl w:ilvl="1" w:tplc="040E0003" w:tentative="1">
+      <w:start w:val="1"/>
+      <w:numFmt w:val="bullet"/>
+      <w:lvlText w:val="o"/>
+      <w:lvlJc w:val="left"/>
+      <w:pPr>
+        <w:ind w:left="1440" w:hanging="360"/>
+      </w:pPr>
+      <w:rPr>
+        <w:rFonts w:ascii="Courier New" w:hAnsi="Courier New" w:cs="Courier New" w:hint="default"/>
+      </w:rPr>
+    </w:lvl>
+    <w:lvl w:ilvl="2" w:tplc="040E0005" w:tentative="1">
+      <w:start w:val="1"/>
+      <w:numFmt w:val="bullet"/>
+      <w:lvlText w:val=""/>
+      <w:lvlJc w:val="left"/>
+      <w:pPr>
+        <w:ind w:left="2160" w:hanging="360"/>
+      </w:pPr>
+      <w:rPr>
+        <w:rFonts w:ascii="Wingdings" w:hAnsi="Wingdings" w:hint="default"/>
+      </w:rPr>
+    </w:lvl>
+    <w:lvl w:ilvl="3" w:tplc="040E0001" w:tentative="1">
+      <w:start w:val="1"/>
+      <w:numFmt w:val="bullet"/>
+      <w:lvlText w:val=""/>
+      <w:lvlJc w:val="left"/>
+      <w:pPr>
+        <w:ind w:left="2880" w:hanging="360"/>
+      </w:pPr>
+      <w:rPr>
+        <w:rFonts w:ascii="Symbol" w:hAnsi="Symbol" w:hint="default"/>
+      </w:rPr>
+    </w:lvl>
+    <w:lvl w:ilvl="4" w:tplc="040E0003" w:tentative="1">
+      <w:start w:val="1"/>
+      <w:numFmt w:val="bullet"/>
+      <w:lvlText w:val="o"/>
+      <w:lvlJc w:val="left"/>
+      <w:pPr>
+        <w:ind w:left="3600" w:hanging="360"/>
+      </w:pPr>
+      <w:rPr>
+        <w:rFonts w:ascii="Courier New" w:hAnsi="Courier New" w:cs="Courier New" w:hint="default"/>
+      </w:rPr>
+    </w:lvl>
+    <w:lvl w:ilvl="5" w:tplc="040E0005" w:tentative="1">
+      <w:start w:val="1"/>
+      <w:numFmt w:val="bullet"/>
+      <w:lvlText w:val=""/>
+      <w:lvlJc w:val="left"/>
+      <w:pPr>
+        <w:ind w:left="4320" w:hanging="360"/>
+      </w:pPr>
+      <w:rPr>
+        <w:rFonts w:ascii="Wingdings" w:hAnsi="Wingdings" w:hint="default"/>
+      </w:rPr>
+    </w:lvl>
+    <w:lvl w:ilvl="6" w:tplc="040E0001" w:tentative="1">
+      <w:start w:val="1"/>
+      <w:numFmt w:val="bullet"/>
+      <w:lvlText w:val=""/>
+      <w:lvlJc w:val="left"/>
+      <w:pPr>
+        <w:ind w:left="5040" w:hanging="360"/>
+      </w:pPr>
+      <w:rPr>
+        <w:rFonts w:ascii="Symbol" w:hAnsi="Symbol" w:hint="default"/>
+      </w:rPr>
+    </w:lvl>
+    <w:lvl w:ilvl="7" w:tplc="040E0003" w:tentative="1">
+      <w:start w:val="1"/>
+      <w:numFmt w:val="bullet"/>
+      <w:lvlText w:val="o"/>
+      <w:lvlJc w:val="left"/>
+      <w:pPr>
+        <w:ind w:left="5760" w:hanging="360"/>
+      </w:pPr>
+      <w:rPr>
+        <w:rFonts w:ascii="Courier New" w:hAnsi="Courier New" w:cs="Courier New" w:hint="default"/>
+      </w:rPr>
+    </w:lvl>
+    <w:lvl w:ilvl="8" w:tplc="040E0005" w:tentative="1">
+      <w:start w:val="1"/>
+      <w:numFmt w:val="bullet"/>
+      <w:lvlText w:val=""/>
+      <w:lvlJc w:val="left"/>
+      <w:pPr>
+        <w:ind w:left="6480" w:hanging="360"/>
+      </w:pPr>
+      <w:rPr>
+        <w:rFonts w:ascii="Wingdings" w:hAnsi="Wingdings" w:hint="default"/>
+      </w:rPr>
+    </w:lvl>
+  </w:abstractNum>
+  <w:abstractNum w:abstractNumId="5" w15:restartNumberingAfterBreak="0">
     <w:nsid w:val="5EAE0AF2"/>
     <w:multiLevelType w:val="hybridMultilevel"/>
     <w:tmpl w:val="0D92DB12"/>
@@ -3555,7 +3911,7 @@
       </w:rPr>
     </w:lvl>
   </w:abstractNum>
-  <w:abstractNum w:abstractNumId="5" w15:restartNumberingAfterBreak="0">
+  <w:abstractNum w:abstractNumId="6" w15:restartNumberingAfterBreak="0">
     <w:nsid w:val="61762FE9"/>
     <w:multiLevelType w:val="hybridMultilevel"/>
     <w:tmpl w:val="8820BB90"/>
@@ -3668,7 +4024,7 @@
       </w:rPr>
     </w:lvl>
   </w:abstractNum>
-  <w:abstractNum w:abstractNumId="6" w15:restartNumberingAfterBreak="0">
+  <w:abstractNum w:abstractNumId="7" w15:restartNumberingAfterBreak="0">
     <w:nsid w:val="67A62ABF"/>
     <w:multiLevelType w:val="hybridMultilevel"/>
     <w:tmpl w:val="68B203A6"/>
@@ -3760,7 +4116,7 @@
       </w:pPr>
     </w:lvl>
   </w:abstractNum>
-  <w:abstractNum w:abstractNumId="7" w15:restartNumberingAfterBreak="0">
+  <w:abstractNum w:abstractNumId="8" w15:restartNumberingAfterBreak="0">
     <w:nsid w:val="6F130821"/>
     <w:multiLevelType w:val="hybridMultilevel"/>
     <w:tmpl w:val="2D58086C"/>
@@ -3873,7 +4229,7 @@
       </w:rPr>
     </w:lvl>
   </w:abstractNum>
-  <w:abstractNum w:abstractNumId="8" w15:restartNumberingAfterBreak="0">
+  <w:abstractNum w:abstractNumId="9" w15:restartNumberingAfterBreak="0">
     <w:nsid w:val="7B344495"/>
     <w:multiLevelType w:val="hybridMultilevel"/>
     <w:tmpl w:val="ADC29858"/>
@@ -3959,7 +4315,7 @@
       </w:pPr>
     </w:lvl>
   </w:abstractNum>
-  <w:abstractNum w:abstractNumId="9" w15:restartNumberingAfterBreak="0">
+  <w:abstractNum w:abstractNumId="10" w15:restartNumberingAfterBreak="0">
     <w:nsid w:val="7C384904"/>
     <w:multiLevelType w:val="hybridMultilevel"/>
     <w:tmpl w:val="B7745FC0"/>
@@ -4073,19 +4429,19 @@
     </w:lvl>
   </w:abstractNum>
   <w:num w:numId="1">
-    <w:abstractNumId w:val="7"/>
+    <w:abstractNumId w:val="8"/>
   </w:num>
   <w:num w:numId="2">
-    <w:abstractNumId w:val="5"/>
+    <w:abstractNumId w:val="6"/>
   </w:num>
   <w:num w:numId="3">
-    <w:abstractNumId w:val="6"/>
+    <w:abstractNumId w:val="7"/>
   </w:num>
   <w:num w:numId="4">
     <w:abstractNumId w:val="0"/>
   </w:num>
   <w:num w:numId="5">
-    <w:abstractNumId w:val="4"/>
+    <w:abstractNumId w:val="5"/>
   </w:num>
   <w:num w:numId="6">
     <w:abstractNumId w:val="3"/>
@@ -4097,10 +4453,13 @@
     <w:abstractNumId w:val="2"/>
   </w:num>
   <w:num w:numId="9">
-    <w:abstractNumId w:val="8"/>
+    <w:abstractNumId w:val="9"/>
   </w:num>
   <w:num w:numId="10">
-    <w:abstractNumId w:val="9"/>
+    <w:abstractNumId w:val="10"/>
+  </w:num>
+  <w:num w:numId="11">
+    <w:abstractNumId w:val="4"/>
   </w:num>
 </w:numbering>
 </file>

</xml_diff>